<commit_message>
Popravljeni nazivi testova u dokumentaciji
</commit_message>
<xml_diff>
--- a/Geometrijski_Algoritmi/docs/ga17_ConvexHullLineIntersections.docx
+++ b/Geometrijski_Algoritmi/docs/ga17_ConvexHullLineIntersections.docx
@@ -155,12 +155,12 @@
           <wp:inline distB="114300" distT="114300" distL="114300" distR="114300">
             <wp:extent cx="4867275" cy="3118222"/>
             <wp:effectExtent b="0" l="0" r="0" t="0"/>
-            <wp:docPr id="2" name="image6.png"/>
+            <wp:docPr id="2" name="image5.png"/>
             <a:graphic>
               <a:graphicData uri="http://schemas.openxmlformats.org/drawingml/2006/picture">
                 <pic:pic>
                   <pic:nvPicPr>
-                    <pic:cNvPr id="0" name="image6.png"/>
+                    <pic:cNvPr id="0" name="image5.png"/>
                     <pic:cNvPicPr preferRelativeResize="0"/>
                   </pic:nvPicPr>
                   <pic:blipFill>
@@ -502,12 +502,12 @@
           <wp:inline distB="114300" distT="114300" distL="114300" distR="114300">
             <wp:extent cx="3479008" cy="3061906"/>
             <wp:effectExtent b="0" l="0" r="0" t="0"/>
-            <wp:docPr id="7" name="image4.png"/>
+            <wp:docPr id="6" name="image3.png"/>
             <a:graphic>
               <a:graphicData uri="http://schemas.openxmlformats.org/drawingml/2006/picture">
                 <pic:pic>
                   <pic:nvPicPr>
-                    <pic:cNvPr id="0" name="image4.png"/>
+                    <pic:cNvPr id="0" name="image3.png"/>
                     <pic:cNvPicPr preferRelativeResize="0"/>
                   </pic:nvPicPr>
                   <pic:blipFill>
@@ -614,12 +614,12 @@
           <wp:inline distB="114300" distT="114300" distL="114300" distR="114300">
             <wp:extent cx="4019550" cy="3363495"/>
             <wp:effectExtent b="0" l="0" r="0" t="0"/>
-            <wp:docPr id="6" name="image7.png"/>
+            <wp:docPr id="5" name="image4.png"/>
             <a:graphic>
               <a:graphicData uri="http://schemas.openxmlformats.org/drawingml/2006/picture">
                 <pic:pic>
                   <pic:nvPicPr>
-                    <pic:cNvPr id="0" name="image7.png"/>
+                    <pic:cNvPr id="0" name="image4.png"/>
                     <pic:cNvPicPr preferRelativeResize="0"/>
                   </pic:nvPicPr>
                   <pic:blipFill>
@@ -887,12 +887,12 @@
             <wp:extent cx="3376613" cy="2459614"/>
             <wp:effectExtent b="0" l="0" r="0" t="0"/>
             <wp:wrapSquare wrapText="bothSides" distB="114300" distT="114300" distL="114300" distR="114300"/>
-            <wp:docPr id="4" name="image5.png"/>
+            <wp:docPr id="4" name="image6.png"/>
             <a:graphic>
               <a:graphicData uri="http://schemas.openxmlformats.org/drawingml/2006/picture">
                 <pic:pic>
                   <pic:nvPicPr>
-                    <pic:cNvPr id="0" name="image5.png"/>
+                    <pic:cNvPr id="0" name="image6.png"/>
                     <pic:cNvPicPr preferRelativeResize="0"/>
                   </pic:nvPicPr>
                   <pic:blipFill>
@@ -1060,7 +1060,7 @@
           <w:rFonts w:ascii="Open Sans" w:cs="Open Sans" w:eastAsia="Open Sans" w:hAnsi="Open Sans"/>
           <w:rtl w:val="0"/>
         </w:rPr>
-        <w:t xml:space="preserve">Na slici 4 prikazan je grafik vremenskog izvršavanja u zavisnosti od veličine ulaza za optimalni algoritam (plavo) i naivni algoritam gde je Gremov algoritam korišćen za određivanje konveksnog omotača. Korišćeni parametri u config.h datoteci su MIN_DIM=3, step=100 , MAX_DIM=2500, Y_MAX_VAL=0.2.</w:t>
+        <w:t xml:space="preserve">Na slici 4 prikazan je grafik vremenskog izvršavanja u zavisnosti od veličine ulaza za optimalni algoritam (plavo) i naivni algoritam gde je Gremov algoritam korišćen za određivanje konveksnog omotača. Korišćeni parametri u config.h datoteci su MIN_DIM=3, step=100 , MAX_DIM=1003, Y_MAX_VAL=0.4.</w:t>
       </w:r>
     </w:p>
     <w:p>
@@ -1077,19 +1077,19 @@
         </w:rPr>
         <w:drawing>
           <wp:inline distB="114300" distT="114300" distL="114300" distR="114300">
-            <wp:extent cx="5348288" cy="3291254"/>
+            <wp:extent cx="4948238" cy="3094034"/>
             <wp:effectExtent b="0" l="0" r="0" t="0"/>
-            <wp:docPr id="5" name="image3.png"/>
+            <wp:docPr id="7" name="image2.png"/>
             <a:graphic>
               <a:graphicData uri="http://schemas.openxmlformats.org/drawingml/2006/picture">
                 <pic:pic>
                   <pic:nvPicPr>
-                    <pic:cNvPr id="0" name="image3.png"/>
+                    <pic:cNvPr id="0" name="image2.png"/>
                     <pic:cNvPicPr preferRelativeResize="0"/>
                   </pic:nvPicPr>
                   <pic:blipFill>
                     <a:blip r:embed="rId11"/>
-                    <a:srcRect b="0" l="0" r="0" t="0"/>
+                    <a:srcRect b="3625" l="15224" r="1522" t="13256"/>
                     <a:stretch>
                       <a:fillRect/>
                     </a:stretch>
@@ -1097,7 +1097,7 @@
                   <pic:spPr>
                     <a:xfrm>
                       <a:off x="0" y="0"/>
-                      <a:ext cx="5348288" cy="3291254"/>
+                      <a:ext cx="4948238" cy="3094034"/>
                     </a:xfrm>
                     <a:prstGeom prst="rect"/>
                     <a:ln/>
@@ -1110,10 +1110,8 @@
       </w:r>
       <w:r>
         <w:rPr>
-          <w:rFonts w:ascii="Open Sans" w:cs="Open Sans" w:eastAsia="Open Sans" w:hAnsi="Open Sans"/>
-          <w:rtl w:val="0"/>
-        </w:rPr>
-        <w:t xml:space="preserve"> </w:t>
+          <w:rtl w:val="0"/>
+        </w:rPr>
       </w:r>
     </w:p>
     <w:p>
@@ -1163,12 +1161,12 @@
           <wp:inline distB="114300" distT="114300" distL="114300" distR="114300">
             <wp:extent cx="5557838" cy="3420208"/>
             <wp:effectExtent b="0" l="0" r="0" t="0"/>
-            <wp:docPr id="1" name="image2.png"/>
+            <wp:docPr id="1" name="image7.png"/>
             <a:graphic>
               <a:graphicData uri="http://schemas.openxmlformats.org/drawingml/2006/picture">
                 <pic:pic>
                   <pic:nvPicPr>
-                    <pic:cNvPr id="0" name="image2.png"/>
+                    <pic:cNvPr id="0" name="image7.png"/>
                     <pic:cNvPicPr preferRelativeResize="0"/>
                   </pic:nvPicPr>
                   <pic:blipFill>
@@ -1259,7 +1257,7 @@
           <w:rFonts w:ascii="Open Sans" w:cs="Open Sans" w:eastAsia="Open Sans" w:hAnsi="Open Sans"/>
           <w:rtl w:val="0"/>
         </w:rPr>
-        <w:t xml:space="preserve">Testiranje algoritma je rađeno pomoću Google Test okruženja unutar QtCreatora. Testirano je 13 slučajeva sa različitim zadatim ulaznim konfiguracijama, kao i sa nasumičnim brojem željenih linija koje treba da se generišu i za koje se testiraju algoritmi. Praćeno je poklapanje konveksnih omotača.</w:t>
+        <w:t xml:space="preserve">Testiranje algoritma je rađeno pomoću Google Test okruženja unutar QtCreatora. Testirano je 13 slučajeva sa različitim zadatim ulaznim konfiguracijama, kao i sa nasumičnim brojem željenih linija koje treba da se generišu i za koje se testiraju algoritmi. Praćeno je poklapanje konveksnih omotača i broj vraćenih tačaka.</w:t>
       </w:r>
       <w:r>
         <w:rPr>
@@ -1835,83 +1833,83 @@
                 <w:szCs w:val="20"/>
                 <w:rtl w:val="0"/>
               </w:rPr>
-              <w:t xml:space="preserve">input1000</w:t>
-            </w:r>
-          </w:p>
-        </w:tc>
-        <w:tc>
-          <w:tcPr>
-            <w:tcBorders>
-              <w:top w:color="c8ad73" w:space="0" w:sz="8" w:val="single"/>
-              <w:left w:color="c8ad73" w:space="0" w:sz="8" w:val="single"/>
-              <w:bottom w:color="c8ad73" w:space="0" w:sz="8" w:val="single"/>
-              <w:right w:color="c8ad73" w:space="0" w:sz="8" w:val="single"/>
-            </w:tcBorders>
-            <w:shd w:fill="auto" w:val="clear"/>
-            <w:tcMar>
-              <w:top w:w="100.0" w:type="dxa"/>
-              <w:left w:w="100.0" w:type="dxa"/>
-              <w:bottom w:w="100.0" w:type="dxa"/>
-              <w:right w:w="100.0" w:type="dxa"/>
-            </w:tcMar>
-            <w:vAlign w:val="center"/>
-          </w:tcPr>
-          <w:p>
-            <w:pPr>
-              <w:widowControl w:val="0"/>
-              <w:spacing w:line="360" w:lineRule="auto"/>
-              <w:rPr>
-                <w:rFonts w:ascii="Open Sans" w:cs="Open Sans" w:eastAsia="Open Sans" w:hAnsi="Open Sans"/>
-                <w:sz w:val="20"/>
-                <w:szCs w:val="20"/>
-              </w:rPr>
-            </w:pPr>
-            <w:r>
-              <w:rPr>
-                <w:rFonts w:ascii="Open Sans" w:cs="Open Sans" w:eastAsia="Open Sans" w:hAnsi="Open Sans"/>
-                <w:sz w:val="20"/>
-                <w:szCs w:val="20"/>
-                <w:rtl w:val="0"/>
-              </w:rPr>
-              <w:t xml:space="preserve">Zadavanje vrednosti 1000 za generisanje nasumičnih linija u programu i testiranje poklapanja konveksnih omotača</w:t>
-            </w:r>
-          </w:p>
-        </w:tc>
-        <w:tc>
-          <w:tcPr>
-            <w:tcBorders>
-              <w:top w:color="c8ad73" w:space="0" w:sz="8" w:val="single"/>
-              <w:left w:color="c8ad73" w:space="0" w:sz="8" w:val="single"/>
-              <w:bottom w:color="c8ad73" w:space="0" w:sz="8" w:val="single"/>
-              <w:right w:color="c8ad73" w:space="0" w:sz="8" w:val="single"/>
-            </w:tcBorders>
-            <w:shd w:fill="auto" w:val="clear"/>
-            <w:tcMar>
-              <w:top w:w="100.0" w:type="dxa"/>
-              <w:left w:w="100.0" w:type="dxa"/>
-              <w:bottom w:w="100.0" w:type="dxa"/>
-              <w:right w:w="100.0" w:type="dxa"/>
-            </w:tcMar>
-            <w:vAlign w:val="center"/>
-          </w:tcPr>
-          <w:p>
-            <w:pPr>
-              <w:widowControl w:val="0"/>
-              <w:spacing w:line="360" w:lineRule="auto"/>
-              <w:rPr>
-                <w:rFonts w:ascii="Open Sans" w:cs="Open Sans" w:eastAsia="Open Sans" w:hAnsi="Open Sans"/>
-                <w:sz w:val="20"/>
-                <w:szCs w:val="20"/>
-              </w:rPr>
-            </w:pPr>
-            <w:r>
-              <w:rPr>
-                <w:rFonts w:ascii="Open Sans" w:cs="Open Sans" w:eastAsia="Open Sans" w:hAnsi="Open Sans"/>
-                <w:sz w:val="20"/>
-                <w:szCs w:val="20"/>
-                <w:rtl w:val="0"/>
-              </w:rPr>
-              <w:t xml:space="preserve">brojLinija3=1000</w:t>
+              <w:t xml:space="preserve">input200</w:t>
+            </w:r>
+          </w:p>
+        </w:tc>
+        <w:tc>
+          <w:tcPr>
+            <w:tcBorders>
+              <w:top w:color="c8ad73" w:space="0" w:sz="8" w:val="single"/>
+              <w:left w:color="c8ad73" w:space="0" w:sz="8" w:val="single"/>
+              <w:bottom w:color="c8ad73" w:space="0" w:sz="8" w:val="single"/>
+              <w:right w:color="c8ad73" w:space="0" w:sz="8" w:val="single"/>
+            </w:tcBorders>
+            <w:shd w:fill="auto" w:val="clear"/>
+            <w:tcMar>
+              <w:top w:w="100.0" w:type="dxa"/>
+              <w:left w:w="100.0" w:type="dxa"/>
+              <w:bottom w:w="100.0" w:type="dxa"/>
+              <w:right w:w="100.0" w:type="dxa"/>
+            </w:tcMar>
+            <w:vAlign w:val="center"/>
+          </w:tcPr>
+          <w:p>
+            <w:pPr>
+              <w:widowControl w:val="0"/>
+              <w:spacing w:line="360" w:lineRule="auto"/>
+              <w:rPr>
+                <w:rFonts w:ascii="Open Sans" w:cs="Open Sans" w:eastAsia="Open Sans" w:hAnsi="Open Sans"/>
+                <w:sz w:val="20"/>
+                <w:szCs w:val="20"/>
+              </w:rPr>
+            </w:pPr>
+            <w:r>
+              <w:rPr>
+                <w:rFonts w:ascii="Open Sans" w:cs="Open Sans" w:eastAsia="Open Sans" w:hAnsi="Open Sans"/>
+                <w:sz w:val="20"/>
+                <w:szCs w:val="20"/>
+                <w:rtl w:val="0"/>
+              </w:rPr>
+              <w:t xml:space="preserve">Zadavanje vrednosti 200 za generisanje nasumičnih linija u programu i testiranje poklapanja konveksnih omotača</w:t>
+            </w:r>
+          </w:p>
+        </w:tc>
+        <w:tc>
+          <w:tcPr>
+            <w:tcBorders>
+              <w:top w:color="c8ad73" w:space="0" w:sz="8" w:val="single"/>
+              <w:left w:color="c8ad73" w:space="0" w:sz="8" w:val="single"/>
+              <w:bottom w:color="c8ad73" w:space="0" w:sz="8" w:val="single"/>
+              <w:right w:color="c8ad73" w:space="0" w:sz="8" w:val="single"/>
+            </w:tcBorders>
+            <w:shd w:fill="auto" w:val="clear"/>
+            <w:tcMar>
+              <w:top w:w="100.0" w:type="dxa"/>
+              <w:left w:w="100.0" w:type="dxa"/>
+              <w:bottom w:w="100.0" w:type="dxa"/>
+              <w:right w:w="100.0" w:type="dxa"/>
+            </w:tcMar>
+            <w:vAlign w:val="center"/>
+          </w:tcPr>
+          <w:p>
+            <w:pPr>
+              <w:widowControl w:val="0"/>
+              <w:spacing w:line="360" w:lineRule="auto"/>
+              <w:rPr>
+                <w:rFonts w:ascii="Open Sans" w:cs="Open Sans" w:eastAsia="Open Sans" w:hAnsi="Open Sans"/>
+                <w:sz w:val="20"/>
+                <w:szCs w:val="20"/>
+              </w:rPr>
+            </w:pPr>
+            <w:r>
+              <w:rPr>
+                <w:rFonts w:ascii="Open Sans" w:cs="Open Sans" w:eastAsia="Open Sans" w:hAnsi="Open Sans"/>
+                <w:sz w:val="20"/>
+                <w:szCs w:val="20"/>
+                <w:rtl w:val="0"/>
+              </w:rPr>
+              <w:t xml:space="preserve">brojLinija3=200</w:t>
             </w:r>
           </w:p>
         </w:tc>
@@ -1992,121 +1990,121 @@
                 <w:szCs w:val="20"/>
                 <w:rtl w:val="0"/>
               </w:rPr>
-              <w:t xml:space="preserve">input10000</w:t>
-            </w:r>
-          </w:p>
-        </w:tc>
-        <w:tc>
-          <w:tcPr>
-            <w:tcBorders>
-              <w:top w:color="c8ad73" w:space="0" w:sz="8" w:val="single"/>
-              <w:left w:color="c8ad73" w:space="0" w:sz="8" w:val="single"/>
-              <w:bottom w:color="c8ad73" w:space="0" w:sz="8" w:val="single"/>
-              <w:right w:color="c8ad73" w:space="0" w:sz="8" w:val="single"/>
-            </w:tcBorders>
-            <w:shd w:fill="auto" w:val="clear"/>
-            <w:tcMar>
-              <w:top w:w="100.0" w:type="dxa"/>
-              <w:left w:w="100.0" w:type="dxa"/>
-              <w:bottom w:w="100.0" w:type="dxa"/>
-              <w:right w:w="100.0" w:type="dxa"/>
-            </w:tcMar>
-            <w:vAlign w:val="center"/>
-          </w:tcPr>
-          <w:p>
-            <w:pPr>
-              <w:widowControl w:val="0"/>
-              <w:spacing w:line="360" w:lineRule="auto"/>
-              <w:rPr>
-                <w:rFonts w:ascii="Open Sans" w:cs="Open Sans" w:eastAsia="Open Sans" w:hAnsi="Open Sans"/>
-                <w:sz w:val="20"/>
-                <w:szCs w:val="20"/>
-              </w:rPr>
-            </w:pPr>
-            <w:r>
-              <w:rPr>
-                <w:rFonts w:ascii="Open Sans" w:cs="Open Sans" w:eastAsia="Open Sans" w:hAnsi="Open Sans"/>
-                <w:sz w:val="20"/>
-                <w:szCs w:val="20"/>
-                <w:rtl w:val="0"/>
-              </w:rPr>
-              <w:t xml:space="preserve">Zadavanje vrednosti 10000 za generisanje nasumičnih linija u programu i testiranje poklapanja konveksnih omotača</w:t>
-            </w:r>
-          </w:p>
-        </w:tc>
-        <w:tc>
-          <w:tcPr>
-            <w:tcBorders>
-              <w:top w:color="c8ad73" w:space="0" w:sz="8" w:val="single"/>
-              <w:left w:color="c8ad73" w:space="0" w:sz="8" w:val="single"/>
-              <w:bottom w:color="c8ad73" w:space="0" w:sz="8" w:val="single"/>
-              <w:right w:color="c8ad73" w:space="0" w:sz="8" w:val="single"/>
-            </w:tcBorders>
-            <w:shd w:fill="auto" w:val="clear"/>
-            <w:tcMar>
-              <w:top w:w="100.0" w:type="dxa"/>
-              <w:left w:w="100.0" w:type="dxa"/>
-              <w:bottom w:w="100.0" w:type="dxa"/>
-              <w:right w:w="100.0" w:type="dxa"/>
-            </w:tcMar>
-            <w:vAlign w:val="center"/>
-          </w:tcPr>
-          <w:p>
-            <w:pPr>
-              <w:widowControl w:val="0"/>
-              <w:spacing w:line="360" w:lineRule="auto"/>
-              <w:rPr>
-                <w:rFonts w:ascii="Open Sans" w:cs="Open Sans" w:eastAsia="Open Sans" w:hAnsi="Open Sans"/>
-                <w:sz w:val="20"/>
-                <w:szCs w:val="20"/>
-              </w:rPr>
-            </w:pPr>
-            <w:r>
-              <w:rPr>
-                <w:rFonts w:ascii="Open Sans" w:cs="Open Sans" w:eastAsia="Open Sans" w:hAnsi="Open Sans"/>
-                <w:sz w:val="20"/>
-                <w:szCs w:val="20"/>
-                <w:rtl w:val="0"/>
-              </w:rPr>
-              <w:t xml:space="preserve">brojLinija4=10000</w:t>
-            </w:r>
-          </w:p>
-        </w:tc>
-        <w:tc>
-          <w:tcPr>
-            <w:tcBorders>
-              <w:top w:color="c8ad73" w:space="0" w:sz="8" w:val="single"/>
-              <w:left w:color="c8ad73" w:space="0" w:sz="8" w:val="single"/>
-              <w:bottom w:color="c8ad73" w:space="0" w:sz="8" w:val="single"/>
-              <w:right w:color="c8ad73" w:space="0" w:sz="8" w:val="single"/>
-            </w:tcBorders>
-            <w:shd w:fill="auto" w:val="clear"/>
-            <w:tcMar>
-              <w:top w:w="100.0" w:type="dxa"/>
-              <w:left w:w="100.0" w:type="dxa"/>
-              <w:bottom w:w="100.0" w:type="dxa"/>
-              <w:right w:w="100.0" w:type="dxa"/>
-            </w:tcMar>
-            <w:vAlign w:val="center"/>
-          </w:tcPr>
-          <w:p>
-            <w:pPr>
-              <w:widowControl w:val="0"/>
-              <w:spacing w:line="360" w:lineRule="auto"/>
-              <w:rPr>
-                <w:rFonts w:ascii="Open Sans" w:cs="Open Sans" w:eastAsia="Open Sans" w:hAnsi="Open Sans"/>
-                <w:sz w:val="20"/>
-                <w:szCs w:val="20"/>
-              </w:rPr>
-            </w:pPr>
-            <w:r>
-              <w:rPr>
-                <w:rFonts w:ascii="Open Sans" w:cs="Open Sans" w:eastAsia="Open Sans" w:hAnsi="Open Sans"/>
-                <w:sz w:val="20"/>
-                <w:szCs w:val="20"/>
-                <w:rtl w:val="0"/>
-              </w:rPr>
-              <w:t xml:space="preserve">Poklopljene tačke u konveksnim omotačima optimalnog i naivnog algoritma</w:t>
+              <w:t xml:space="preserve">input500</w:t>
+            </w:r>
+          </w:p>
+        </w:tc>
+        <w:tc>
+          <w:tcPr>
+            <w:tcBorders>
+              <w:top w:color="c8ad73" w:space="0" w:sz="8" w:val="single"/>
+              <w:left w:color="c8ad73" w:space="0" w:sz="8" w:val="single"/>
+              <w:bottom w:color="c8ad73" w:space="0" w:sz="8" w:val="single"/>
+              <w:right w:color="c8ad73" w:space="0" w:sz="8" w:val="single"/>
+            </w:tcBorders>
+            <w:shd w:fill="auto" w:val="clear"/>
+            <w:tcMar>
+              <w:top w:w="100.0" w:type="dxa"/>
+              <w:left w:w="100.0" w:type="dxa"/>
+              <w:bottom w:w="100.0" w:type="dxa"/>
+              <w:right w:w="100.0" w:type="dxa"/>
+            </w:tcMar>
+            <w:vAlign w:val="center"/>
+          </w:tcPr>
+          <w:p>
+            <w:pPr>
+              <w:widowControl w:val="0"/>
+              <w:spacing w:line="360" w:lineRule="auto"/>
+              <w:rPr>
+                <w:rFonts w:ascii="Open Sans" w:cs="Open Sans" w:eastAsia="Open Sans" w:hAnsi="Open Sans"/>
+                <w:sz w:val="20"/>
+                <w:szCs w:val="20"/>
+              </w:rPr>
+            </w:pPr>
+            <w:r>
+              <w:rPr>
+                <w:rFonts w:ascii="Open Sans" w:cs="Open Sans" w:eastAsia="Open Sans" w:hAnsi="Open Sans"/>
+                <w:sz w:val="20"/>
+                <w:szCs w:val="20"/>
+                <w:rtl w:val="0"/>
+              </w:rPr>
+              <w:t xml:space="preserve">Zadavanje vrednosti 500 za generisanje nasumičnih linija u programu i testiranje poklapanja konveksnih omotača</w:t>
+            </w:r>
+          </w:p>
+        </w:tc>
+        <w:tc>
+          <w:tcPr>
+            <w:tcBorders>
+              <w:top w:color="c8ad73" w:space="0" w:sz="8" w:val="single"/>
+              <w:left w:color="c8ad73" w:space="0" w:sz="8" w:val="single"/>
+              <w:bottom w:color="c8ad73" w:space="0" w:sz="8" w:val="single"/>
+              <w:right w:color="c8ad73" w:space="0" w:sz="8" w:val="single"/>
+            </w:tcBorders>
+            <w:shd w:fill="auto" w:val="clear"/>
+            <w:tcMar>
+              <w:top w:w="100.0" w:type="dxa"/>
+              <w:left w:w="100.0" w:type="dxa"/>
+              <w:bottom w:w="100.0" w:type="dxa"/>
+              <w:right w:w="100.0" w:type="dxa"/>
+            </w:tcMar>
+            <w:vAlign w:val="center"/>
+          </w:tcPr>
+          <w:p>
+            <w:pPr>
+              <w:widowControl w:val="0"/>
+              <w:spacing w:line="360" w:lineRule="auto"/>
+              <w:rPr>
+                <w:rFonts w:ascii="Open Sans" w:cs="Open Sans" w:eastAsia="Open Sans" w:hAnsi="Open Sans"/>
+                <w:sz w:val="20"/>
+                <w:szCs w:val="20"/>
+              </w:rPr>
+            </w:pPr>
+            <w:r>
+              <w:rPr>
+                <w:rFonts w:ascii="Open Sans" w:cs="Open Sans" w:eastAsia="Open Sans" w:hAnsi="Open Sans"/>
+                <w:sz w:val="20"/>
+                <w:szCs w:val="20"/>
+                <w:rtl w:val="0"/>
+              </w:rPr>
+              <w:t xml:space="preserve">brojLinija4=500</w:t>
+            </w:r>
+          </w:p>
+        </w:tc>
+        <w:tc>
+          <w:tcPr>
+            <w:tcBorders>
+              <w:top w:color="c8ad73" w:space="0" w:sz="8" w:val="single"/>
+              <w:left w:color="c8ad73" w:space="0" w:sz="8" w:val="single"/>
+              <w:bottom w:color="c8ad73" w:space="0" w:sz="8" w:val="single"/>
+              <w:right w:color="c8ad73" w:space="0" w:sz="8" w:val="single"/>
+            </w:tcBorders>
+            <w:shd w:fill="auto" w:val="clear"/>
+            <w:tcMar>
+              <w:top w:w="100.0" w:type="dxa"/>
+              <w:left w:w="100.0" w:type="dxa"/>
+              <w:bottom w:w="100.0" w:type="dxa"/>
+              <w:right w:w="100.0" w:type="dxa"/>
+            </w:tcMar>
+            <w:vAlign w:val="center"/>
+          </w:tcPr>
+          <w:p>
+            <w:pPr>
+              <w:widowControl w:val="0"/>
+              <w:spacing w:line="360" w:lineRule="auto"/>
+              <w:rPr>
+                <w:rFonts w:ascii="Open Sans" w:cs="Open Sans" w:eastAsia="Open Sans" w:hAnsi="Open Sans"/>
+                <w:sz w:val="20"/>
+                <w:szCs w:val="20"/>
+              </w:rPr>
+            </w:pPr>
+            <w:r>
+              <w:rPr>
+                <w:rFonts w:ascii="Open Sans" w:cs="Open Sans" w:eastAsia="Open Sans" w:hAnsi="Open Sans"/>
+                <w:sz w:val="20"/>
+                <w:szCs w:val="20"/>
+                <w:rtl w:val="0"/>
+              </w:rPr>
+              <w:t xml:space="preserve">Poklopljene tačke u konveksnim omotačima optimalnog i naivnog algoritma / OVAJ TEST PADA</w:t>
             </w:r>
           </w:p>
         </w:tc>
@@ -3187,45 +3185,45 @@
                 <w:szCs w:val="20"/>
                 <w:rtl w:val="0"/>
               </w:rPr>
-              <w:t xml:space="preserve">brojLinija1=10</w:t>
-            </w:r>
-          </w:p>
-        </w:tc>
-        <w:tc>
-          <w:tcPr>
-            <w:tcBorders>
-              <w:top w:color="c8ad73" w:space="0" w:sz="8" w:val="single"/>
-              <w:left w:color="c8ad73" w:space="0" w:sz="8" w:val="single"/>
-              <w:bottom w:color="c8ad73" w:space="0" w:sz="8" w:val="single"/>
-              <w:right w:color="c8ad73" w:space="0" w:sz="8" w:val="single"/>
-            </w:tcBorders>
-            <w:shd w:fill="auto" w:val="clear"/>
-            <w:tcMar>
-              <w:top w:w="100.0" w:type="dxa"/>
-              <w:left w:w="100.0" w:type="dxa"/>
-              <w:bottom w:w="100.0" w:type="dxa"/>
-              <w:right w:w="100.0" w:type="dxa"/>
-            </w:tcMar>
-            <w:vAlign w:val="center"/>
-          </w:tcPr>
-          <w:p>
-            <w:pPr>
-              <w:widowControl w:val="0"/>
-              <w:spacing w:line="360" w:lineRule="auto"/>
-              <w:rPr>
-                <w:rFonts w:ascii="Open Sans" w:cs="Open Sans" w:eastAsia="Open Sans" w:hAnsi="Open Sans"/>
-                <w:sz w:val="20"/>
-                <w:szCs w:val="20"/>
-              </w:rPr>
-            </w:pPr>
-            <w:r>
-              <w:rPr>
-                <w:rFonts w:ascii="Open Sans" w:cs="Open Sans" w:eastAsia="Open Sans" w:hAnsi="Open Sans"/>
-                <w:sz w:val="20"/>
-                <w:szCs w:val="20"/>
-                <w:rtl w:val="0"/>
-              </w:rPr>
-              <w:t xml:space="preserve">Poklapanje vraćenih linija sa brojLinija1</w:t>
+              <w:t xml:space="preserve">brojLinija4=500</w:t>
+            </w:r>
+          </w:p>
+        </w:tc>
+        <w:tc>
+          <w:tcPr>
+            <w:tcBorders>
+              <w:top w:color="c8ad73" w:space="0" w:sz="8" w:val="single"/>
+              <w:left w:color="c8ad73" w:space="0" w:sz="8" w:val="single"/>
+              <w:bottom w:color="c8ad73" w:space="0" w:sz="8" w:val="single"/>
+              <w:right w:color="c8ad73" w:space="0" w:sz="8" w:val="single"/>
+            </w:tcBorders>
+            <w:shd w:fill="auto" w:val="clear"/>
+            <w:tcMar>
+              <w:top w:w="100.0" w:type="dxa"/>
+              <w:left w:w="100.0" w:type="dxa"/>
+              <w:bottom w:w="100.0" w:type="dxa"/>
+              <w:right w:w="100.0" w:type="dxa"/>
+            </w:tcMar>
+            <w:vAlign w:val="center"/>
+          </w:tcPr>
+          <w:p>
+            <w:pPr>
+              <w:widowControl w:val="0"/>
+              <w:spacing w:line="360" w:lineRule="auto"/>
+              <w:rPr>
+                <w:rFonts w:ascii="Open Sans" w:cs="Open Sans" w:eastAsia="Open Sans" w:hAnsi="Open Sans"/>
+                <w:sz w:val="20"/>
+                <w:szCs w:val="20"/>
+              </w:rPr>
+            </w:pPr>
+            <w:r>
+              <w:rPr>
+                <w:rFonts w:ascii="Open Sans" w:cs="Open Sans" w:eastAsia="Open Sans" w:hAnsi="Open Sans"/>
+                <w:sz w:val="20"/>
+                <w:szCs w:val="20"/>
+                <w:rtl w:val="0"/>
+              </w:rPr>
+              <w:t xml:space="preserve">Poklapanje vraćenih linija sa brojLinija4</w:t>
             </w:r>
           </w:p>
         </w:tc>
@@ -3501,45 +3499,45 @@
                 <w:szCs w:val="20"/>
                 <w:rtl w:val="0"/>
               </w:rPr>
-              <w:t xml:space="preserve">brojLinija1=10</w:t>
-            </w:r>
-          </w:p>
-        </w:tc>
-        <w:tc>
-          <w:tcPr>
-            <w:tcBorders>
-              <w:top w:color="c8ad73" w:space="0" w:sz="8" w:val="single"/>
-              <w:left w:color="c8ad73" w:space="0" w:sz="8" w:val="single"/>
-              <w:bottom w:color="c8ad73" w:space="0" w:sz="8" w:val="single"/>
-              <w:right w:color="c8ad73" w:space="0" w:sz="8" w:val="single"/>
-            </w:tcBorders>
-            <w:shd w:fill="auto" w:val="clear"/>
-            <w:tcMar>
-              <w:top w:w="100.0" w:type="dxa"/>
-              <w:left w:w="100.0" w:type="dxa"/>
-              <w:bottom w:w="100.0" w:type="dxa"/>
-              <w:right w:w="100.0" w:type="dxa"/>
-            </w:tcMar>
-            <w:vAlign w:val="center"/>
-          </w:tcPr>
-          <w:p>
-            <w:pPr>
-              <w:widowControl w:val="0"/>
-              <w:spacing w:line="360" w:lineRule="auto"/>
-              <w:rPr>
-                <w:rFonts w:ascii="Open Sans" w:cs="Open Sans" w:eastAsia="Open Sans" w:hAnsi="Open Sans"/>
-                <w:sz w:val="20"/>
-                <w:szCs w:val="20"/>
-              </w:rPr>
-            </w:pPr>
-            <w:r>
-              <w:rPr>
-                <w:rFonts w:ascii="Open Sans" w:cs="Open Sans" w:eastAsia="Open Sans" w:hAnsi="Open Sans"/>
-                <w:sz w:val="20"/>
-                <w:szCs w:val="20"/>
-                <w:rtl w:val="0"/>
-              </w:rPr>
-              <w:t xml:space="preserve">Broj vraćenih uglova treba da se poklopi sa brojem linija</w:t>
+              <w:t xml:space="preserve">brojLinija4=500</w:t>
+            </w:r>
+          </w:p>
+        </w:tc>
+        <w:tc>
+          <w:tcPr>
+            <w:tcBorders>
+              <w:top w:color="c8ad73" w:space="0" w:sz="8" w:val="single"/>
+              <w:left w:color="c8ad73" w:space="0" w:sz="8" w:val="single"/>
+              <w:bottom w:color="c8ad73" w:space="0" w:sz="8" w:val="single"/>
+              <w:right w:color="c8ad73" w:space="0" w:sz="8" w:val="single"/>
+            </w:tcBorders>
+            <w:shd w:fill="auto" w:val="clear"/>
+            <w:tcMar>
+              <w:top w:w="100.0" w:type="dxa"/>
+              <w:left w:w="100.0" w:type="dxa"/>
+              <w:bottom w:w="100.0" w:type="dxa"/>
+              <w:right w:w="100.0" w:type="dxa"/>
+            </w:tcMar>
+            <w:vAlign w:val="center"/>
+          </w:tcPr>
+          <w:p>
+            <w:pPr>
+              <w:widowControl w:val="0"/>
+              <w:spacing w:line="360" w:lineRule="auto"/>
+              <w:rPr>
+                <w:rFonts w:ascii="Open Sans" w:cs="Open Sans" w:eastAsia="Open Sans" w:hAnsi="Open Sans"/>
+                <w:sz w:val="20"/>
+                <w:szCs w:val="20"/>
+              </w:rPr>
+            </w:pPr>
+            <w:r>
+              <w:rPr>
+                <w:rFonts w:ascii="Open Sans" w:cs="Open Sans" w:eastAsia="Open Sans" w:hAnsi="Open Sans"/>
+                <w:sz w:val="20"/>
+                <w:szCs w:val="20"/>
+                <w:rtl w:val="0"/>
+              </w:rPr>
+              <w:t xml:space="preserve">Broj vraćenih uglova treba da se poklopi sa brojem linija brojLinija4</w:t>
             </w:r>
           </w:p>
         </w:tc>

</xml_diff>